<commit_message>
qcm ex1 + 2 ex2
</commit_message>
<xml_diff>
--- a/Ds.docx
+++ b/Ds.docx
@@ -9,8 +9,13 @@
     </w:p>
     <w:p>
       <w:r>
-        <w:t>1=&gt;a,b,c</w:t>
-      </w:r>
+        <w:t>1=&gt;</w:t>
+      </w:r>
+      <w:proofErr w:type="spellStart"/>
+      <w:r>
+        <w:t>a,b,c</w:t>
+      </w:r>
+      <w:proofErr w:type="spellEnd"/>
     </w:p>
     <w:p>
       <w:pPr>
@@ -22,18 +27,139 @@
         <w:rPr>
           <w:lang w:val="en-US"/>
         </w:rPr>
-        <w:t>Enty wel fichier illi bch yb3a</w:t>
-      </w:r>
-      <w:r>
-        <w:rPr>
-          <w:lang w:val="en-US"/>
-        </w:rPr>
-        <w:t>thhoulik yjimykoun , walla ; walla / …..</w:t>
-      </w:r>
-    </w:p>
-    <w:p>
-      <w:r>
-        <w:t xml:space="preserve">Wenty ken mouch , bch tzid </w:t>
+        <w:t xml:space="preserve">Enty </w:t>
+      </w:r>
+      <w:proofErr w:type="spellStart"/>
+      <w:r>
+        <w:rPr>
+          <w:lang w:val="en-US"/>
+        </w:rPr>
+        <w:t>wel</w:t>
+      </w:r>
+      <w:proofErr w:type="spellEnd"/>
+      <w:r>
+        <w:rPr>
+          <w:lang w:val="en-US"/>
+        </w:rPr>
+        <w:t xml:space="preserve"> </w:t>
+      </w:r>
+      <w:proofErr w:type="spellStart"/>
+      <w:r>
+        <w:rPr>
+          <w:lang w:val="en-US"/>
+        </w:rPr>
+        <w:t>fichier</w:t>
+      </w:r>
+      <w:proofErr w:type="spellEnd"/>
+      <w:r>
+        <w:rPr>
+          <w:lang w:val="en-US"/>
+        </w:rPr>
+        <w:t xml:space="preserve"> </w:t>
+      </w:r>
+      <w:proofErr w:type="spellStart"/>
+      <w:r>
+        <w:rPr>
+          <w:lang w:val="en-US"/>
+        </w:rPr>
+        <w:t>illi</w:t>
+      </w:r>
+      <w:proofErr w:type="spellEnd"/>
+      <w:r>
+        <w:rPr>
+          <w:lang w:val="en-US"/>
+        </w:rPr>
+        <w:t xml:space="preserve"> bch yb3a</w:t>
+      </w:r>
+      <w:r>
+        <w:rPr>
+          <w:lang w:val="en-US"/>
+        </w:rPr>
+        <w:t xml:space="preserve">thhoulik </w:t>
+      </w:r>
+      <w:proofErr w:type="spellStart"/>
+      <w:r>
+        <w:rPr>
+          <w:lang w:val="en-US"/>
+        </w:rPr>
+        <w:t>yjimykoun</w:t>
+      </w:r>
+      <w:proofErr w:type="spellEnd"/>
+      <w:r>
+        <w:rPr>
+          <w:lang w:val="en-US"/>
+        </w:rPr>
+        <w:t xml:space="preserve"> , </w:t>
+      </w:r>
+      <w:proofErr w:type="spellStart"/>
+      <w:r>
+        <w:rPr>
+          <w:lang w:val="en-US"/>
+        </w:rPr>
+        <w:t>walla</w:t>
+      </w:r>
+      <w:proofErr w:type="spellEnd"/>
+      <w:r>
+        <w:rPr>
+          <w:lang w:val="en-US"/>
+        </w:rPr>
+        <w:t xml:space="preserve"> ; </w:t>
+      </w:r>
+      <w:proofErr w:type="spellStart"/>
+      <w:r>
+        <w:rPr>
+          <w:lang w:val="en-US"/>
+        </w:rPr>
+        <w:t>walla</w:t>
+      </w:r>
+      <w:proofErr w:type="spellEnd"/>
+      <w:r>
+        <w:rPr>
+          <w:lang w:val="en-US"/>
+        </w:rPr>
+        <w:t xml:space="preserve"> / …..</w:t>
+      </w:r>
+    </w:p>
+    <w:p>
+      <w:proofErr w:type="spellStart"/>
+      <w:r>
+        <w:t>Wenty</w:t>
+      </w:r>
+      <w:proofErr w:type="spellEnd"/>
+      <w:r>
+        <w:t xml:space="preserve"> </w:t>
+      </w:r>
+      <w:proofErr w:type="spellStart"/>
+      <w:r>
+        <w:t>ken</w:t>
+      </w:r>
+      <w:proofErr w:type="spellEnd"/>
+      <w:r>
+        <w:t xml:space="preserve"> </w:t>
+      </w:r>
+      <w:proofErr w:type="spellStart"/>
+      <w:r>
+        <w:t>mouch</w:t>
+      </w:r>
+      <w:proofErr w:type="spellEnd"/>
+      <w:r>
+        <w:t xml:space="preserve"> , </w:t>
+      </w:r>
+      <w:proofErr w:type="spellStart"/>
+      <w:r>
+        <w:t>bch</w:t>
+      </w:r>
+      <w:proofErr w:type="spellEnd"/>
+      <w:r>
+        <w:t xml:space="preserve"> </w:t>
+      </w:r>
+      <w:proofErr w:type="spellStart"/>
+      <w:r>
+        <w:t>tzid</w:t>
+      </w:r>
+      <w:proofErr w:type="spellEnd"/>
+      <w:r>
+        <w:t xml:space="preserve"> </w:t>
       </w:r>
       <w:r>
         <w:t>sep</w:t>
@@ -62,17 +188,57 @@
     </w:p>
     <w:p>
       <w:r>
-        <w:t>Une valeur abérante (outliers) est une valeurs existe à l’extermiter des valeurs d’une colonnes</w:t>
-      </w:r>
-    </w:p>
-    <w:p>
-      <w:r>
-        <w:t xml:space="preserve">Tous les valeurs d’une colonne parcouris une surface bien déterminer alors que cette valeurs existe à l’extérieur du zone </w:t>
-      </w:r>
-    </w:p>
-    <w:p>
-      <w:r>
-        <w:t xml:space="preserve">Il peut étre plus grand ou petit </w:t>
+        <w:t xml:space="preserve">Une valeur </w:t>
+      </w:r>
+      <w:proofErr w:type="spellStart"/>
+      <w:r>
+        <w:t>abérante</w:t>
+      </w:r>
+      <w:proofErr w:type="spellEnd"/>
+      <w:r>
+        <w:t xml:space="preserve"> (</w:t>
+      </w:r>
+      <w:proofErr w:type="spellStart"/>
+      <w:r>
+        <w:t>outliers</w:t>
+      </w:r>
+      <w:proofErr w:type="spellEnd"/>
+      <w:r>
+        <w:t>) est une valeurs existe à l’</w:t>
+      </w:r>
+      <w:proofErr w:type="spellStart"/>
+      <w:r>
+        <w:t>extermiter</w:t>
+      </w:r>
+      <w:proofErr w:type="spellEnd"/>
+      <w:r>
+        <w:t xml:space="preserve"> des valeurs d’une colonnes</w:t>
+      </w:r>
+    </w:p>
+    <w:p>
+      <w:r>
+        <w:t xml:space="preserve">Tous les valeurs d’une colonne </w:t>
+      </w:r>
+      <w:proofErr w:type="spellStart"/>
+      <w:r>
+        <w:t>parcouris</w:t>
+      </w:r>
+      <w:proofErr w:type="spellEnd"/>
+      <w:r>
+        <w:t xml:space="preserve"> une surface bien déterminer alors que cette valeurs existe à l’extérieur du zone </w:t>
+      </w:r>
+    </w:p>
+    <w:p>
+      <w:r>
+        <w:t xml:space="preserve">Il peut </w:t>
+      </w:r>
+      <w:proofErr w:type="spellStart"/>
+      <w:r>
+        <w:t>étre</w:t>
+      </w:r>
+      <w:proofErr w:type="spellEnd"/>
+      <w:r>
+        <w:t xml:space="preserve"> plus grand ou petit </w:t>
       </w:r>
     </w:p>
     <w:p>
@@ -96,14 +262,24 @@
     </w:p>
     <w:p>
       <w:r>
-        <w:t>On détecte les outliers par l</w:t>
+        <w:t xml:space="preserve">On détecte les </w:t>
+      </w:r>
+      <w:proofErr w:type="spellStart"/>
+      <w:r>
+        <w:t>outliers</w:t>
+      </w:r>
+      <w:proofErr w:type="spellEnd"/>
+      <w:r>
+        <w:t xml:space="preserve"> par l</w:t>
       </w:r>
       <w:r>
         <w:t xml:space="preserve">a visualisation du </w:t>
       </w:r>
+      <w:proofErr w:type="spellStart"/>
       <w:r>
         <w:t>boxplot</w:t>
       </w:r>
+      <w:proofErr w:type="spellEnd"/>
     </w:p>
     <w:p>
       <w:r>
@@ -115,16 +291,53 @@
     </w:p>
     <w:p>
       <w:r>
-        <w:t>si le jeux de donné admedes valeurs manquante  on le remplace</w:t>
-      </w:r>
-      <w:r>
-        <w:t xml:space="preserve"> par le mediane pour que les outliers ne touche pas la visualisation et l’analyse</w:t>
-      </w:r>
-    </w:p>
-    <w:p>
-      <w:r>
-        <w:t>si la conlonne 80% de ces valeurs sont manquante et la colonne ne touche pas la résultat finale on peut l’enlevve</w:t>
-      </w:r>
+        <w:t xml:space="preserve">si le jeux de donné </w:t>
+      </w:r>
+      <w:proofErr w:type="spellStart"/>
+      <w:r>
+        <w:t>admedes</w:t>
+      </w:r>
+      <w:proofErr w:type="spellEnd"/>
+      <w:r>
+        <w:t xml:space="preserve"> valeurs manquante  on le remplace</w:t>
+      </w:r>
+      <w:r>
+        <w:t xml:space="preserve"> par le </w:t>
+      </w:r>
+      <w:proofErr w:type="spellStart"/>
+      <w:r>
+        <w:t>mediane</w:t>
+      </w:r>
+      <w:proofErr w:type="spellEnd"/>
+      <w:r>
+        <w:t xml:space="preserve"> pour que les </w:t>
+      </w:r>
+      <w:proofErr w:type="spellStart"/>
+      <w:r>
+        <w:t>outliers</w:t>
+      </w:r>
+      <w:proofErr w:type="spellEnd"/>
+      <w:r>
+        <w:t xml:space="preserve"> ne touche pas la visualisation et l’analyse</w:t>
+      </w:r>
+    </w:p>
+    <w:p>
+      <w:r>
+        <w:t xml:space="preserve">si la </w:t>
+      </w:r>
+      <w:proofErr w:type="spellStart"/>
+      <w:r>
+        <w:t>conlonne</w:t>
+      </w:r>
+      <w:proofErr w:type="spellEnd"/>
+      <w:r>
+        <w:t xml:space="preserve"> 80% de ces valeurs sont manquante et la colonne ne touche pas la résultat finale on peut l’</w:t>
+      </w:r>
+      <w:proofErr w:type="spellStart"/>
+      <w:r>
+        <w:t>enlevve</w:t>
+      </w:r>
+      <w:proofErr w:type="spellEnd"/>
     </w:p>
     <w:p>
       <w:r>
@@ -133,6 +346,21 @@
     </w:p>
     <w:p>
       <w:r>
+        <w:t>8=&gt;d</w:t>
+      </w:r>
+    </w:p>
+    <w:p>
+      <w:r>
+        <w:t>9=&gt;c</w:t>
+      </w:r>
+    </w:p>
+    <w:p>
+      <w:r>
+        <w:t>10=&gt;b</w:t>
+      </w:r>
+    </w:p>
+    <w:p>
+      <w:r>
         <w:t>Ex</w:t>
       </w:r>
       <w:r>
@@ -156,6 +384,487 @@
       <w:r>
         <w:t>c=&gt;ii</w:t>
       </w:r>
+    </w:p>
+    <w:p>
+      <w:r>
+        <w:t>2=&gt;</w:t>
+      </w:r>
+    </w:p>
+    <w:p>
+      <w:pPr>
+        <w:rPr>
+          <w:lang w:val="en-US"/>
+        </w:rPr>
+      </w:pPr>
+      <w:r>
+        <w:rPr>
+          <w:lang w:val="en-US"/>
+        </w:rPr>
+        <w:t>import pandas as pd</w:t>
+      </w:r>
+    </w:p>
+    <w:p>
+      <w:pPr>
+        <w:rPr>
+          <w:lang w:val="en-US"/>
+        </w:rPr>
+      </w:pPr>
+      <w:r>
+        <w:rPr>
+          <w:lang w:val="en-US"/>
+        </w:rPr>
+        <w:lastRenderedPageBreak/>
+        <w:t xml:space="preserve">from </w:t>
+      </w:r>
+      <w:proofErr w:type="spellStart"/>
+      <w:r>
+        <w:rPr>
+          <w:lang w:val="en-US"/>
+        </w:rPr>
+        <w:t>sklearn.impute</w:t>
+      </w:r>
+      <w:proofErr w:type="spellEnd"/>
+      <w:r>
+        <w:rPr>
+          <w:lang w:val="en-US"/>
+        </w:rPr>
+        <w:t xml:space="preserve"> import </w:t>
+      </w:r>
+      <w:proofErr w:type="spellStart"/>
+      <w:r>
+        <w:rPr>
+          <w:lang w:val="en-US"/>
+        </w:rPr>
+        <w:t>SimpleImputer</w:t>
+      </w:r>
+      <w:proofErr w:type="spellEnd"/>
+    </w:p>
+    <w:p>
+      <w:pPr>
+        <w:rPr>
+          <w:lang w:val="en-US"/>
+        </w:rPr>
+      </w:pPr>
+      <w:r>
+        <w:rPr>
+          <w:lang w:val="en-US"/>
+        </w:rPr>
+        <w:t xml:space="preserve">from </w:t>
+      </w:r>
+      <w:proofErr w:type="spellStart"/>
+      <w:r>
+        <w:rPr>
+          <w:lang w:val="en-US"/>
+        </w:rPr>
+        <w:t>sklearn.preprocessing</w:t>
+      </w:r>
+      <w:proofErr w:type="spellEnd"/>
+      <w:r>
+        <w:rPr>
+          <w:lang w:val="en-US"/>
+        </w:rPr>
+        <w:t xml:space="preserve"> import </w:t>
+      </w:r>
+      <w:proofErr w:type="spellStart"/>
+      <w:r>
+        <w:rPr>
+          <w:lang w:val="en-US"/>
+        </w:rPr>
+        <w:t>LabelEncoder</w:t>
+      </w:r>
+      <w:proofErr w:type="spellEnd"/>
+      <w:r>
+        <w:rPr>
+          <w:lang w:val="en-US"/>
+        </w:rPr>
+        <w:t xml:space="preserve">, </w:t>
+      </w:r>
+      <w:proofErr w:type="spellStart"/>
+      <w:r>
+        <w:rPr>
+          <w:lang w:val="en-US"/>
+        </w:rPr>
+        <w:t>OneHotEncoder</w:t>
+      </w:r>
+      <w:proofErr w:type="spellEnd"/>
+    </w:p>
+    <w:p>
+      <w:pPr>
+        <w:rPr>
+          <w:lang w:val="en-US"/>
+        </w:rPr>
+      </w:pPr>
+      <w:r>
+        <w:rPr>
+          <w:lang w:val="en-US"/>
+        </w:rPr>
+        <w:t xml:space="preserve">from </w:t>
+      </w:r>
+      <w:proofErr w:type="spellStart"/>
+      <w:r>
+        <w:rPr>
+          <w:lang w:val="en-US"/>
+        </w:rPr>
+        <w:t>sklearn.compose</w:t>
+      </w:r>
+      <w:proofErr w:type="spellEnd"/>
+      <w:r>
+        <w:rPr>
+          <w:lang w:val="en-US"/>
+        </w:rPr>
+        <w:t xml:space="preserve"> import </w:t>
+      </w:r>
+      <w:proofErr w:type="spellStart"/>
+      <w:r>
+        <w:rPr>
+          <w:lang w:val="en-US"/>
+        </w:rPr>
+        <w:t>ColumnTransformer</w:t>
+      </w:r>
+      <w:proofErr w:type="spellEnd"/>
+    </w:p>
+    <w:p>
+      <w:pPr>
+        <w:rPr>
+          <w:lang w:val="en-US"/>
+        </w:rPr>
+      </w:pPr>
+      <w:r>
+        <w:rPr>
+          <w:lang w:val="en-US"/>
+        </w:rPr>
+        <w:t xml:space="preserve">from </w:t>
+      </w:r>
+      <w:proofErr w:type="spellStart"/>
+      <w:r>
+        <w:rPr>
+          <w:lang w:val="en-US"/>
+        </w:rPr>
+        <w:t>sklearn.model_selection</w:t>
+      </w:r>
+      <w:proofErr w:type="spellEnd"/>
+      <w:r>
+        <w:rPr>
+          <w:lang w:val="en-US"/>
+        </w:rPr>
+        <w:t xml:space="preserve"> import </w:t>
+      </w:r>
+      <w:proofErr w:type="spellStart"/>
+      <w:r>
+        <w:rPr>
+          <w:lang w:val="en-US"/>
+        </w:rPr>
+        <w:t>train_test_split</w:t>
+      </w:r>
+      <w:proofErr w:type="spellEnd"/>
+    </w:p>
+    <w:p>
+      <w:pPr>
+        <w:rPr>
+          <w:lang w:val="en-US"/>
+        </w:rPr>
+      </w:pPr>
+    </w:p>
+    <w:p>
+      <w:r>
+        <w:t># Séparer X et y</w:t>
+      </w:r>
+    </w:p>
+    <w:p>
+      <w:r>
+        <w:t xml:space="preserve">X = </w:t>
+      </w:r>
+      <w:proofErr w:type="spellStart"/>
+      <w:r>
+        <w:t>dataset</w:t>
+      </w:r>
+      <w:proofErr w:type="spellEnd"/>
+      <w:r>
+        <w:t>[:, :-1]</w:t>
+      </w:r>
+    </w:p>
+    <w:p>
+      <w:r>
+        <w:t xml:space="preserve">y = </w:t>
+      </w:r>
+      <w:proofErr w:type="spellStart"/>
+      <w:r>
+        <w:t>dataset</w:t>
+      </w:r>
+      <w:proofErr w:type="spellEnd"/>
+      <w:r>
+        <w:t>[:, -1]</w:t>
+      </w:r>
+    </w:p>
+    <w:p/>
+    <w:p>
+      <w:r>
+        <w:t># Remplacer les valeurs manquantes par la moyenne</w:t>
+      </w:r>
+    </w:p>
+    <w:p>
+      <w:r>
+        <w:t xml:space="preserve">imputer = </w:t>
+      </w:r>
+      <w:proofErr w:type="spellStart"/>
+      <w:r>
+        <w:t>SimpleImputer</w:t>
+      </w:r>
+      <w:proofErr w:type="spellEnd"/>
+      <w:r>
+        <w:t>(</w:t>
+      </w:r>
+      <w:proofErr w:type="spellStart"/>
+      <w:r>
+        <w:t>strategy</w:t>
+      </w:r>
+      <w:proofErr w:type="spellEnd"/>
+      <w:r>
+        <w:t>='</w:t>
+      </w:r>
+      <w:proofErr w:type="spellStart"/>
+      <w:r>
+        <w:t>mean</w:t>
+      </w:r>
+      <w:proofErr w:type="spellEnd"/>
+      <w:r>
+        <w:t>')</w:t>
+      </w:r>
+    </w:p>
+    <w:p>
+      <w:r>
+        <w:t xml:space="preserve">X[:, 1:3] = </w:t>
+      </w:r>
+      <w:proofErr w:type="spellStart"/>
+      <w:r>
+        <w:t>imputer.fit_transform</w:t>
+      </w:r>
+      <w:proofErr w:type="spellEnd"/>
+      <w:r>
+        <w:t>(X[:, 1:3])</w:t>
+      </w:r>
+    </w:p>
+    <w:p/>
+    <w:p>
+      <w:r>
+        <w:t># Encoder la première colonne catégorielle</w:t>
+      </w:r>
+    </w:p>
+    <w:p>
+      <w:r>
+        <w:t xml:space="preserve">label = </w:t>
+      </w:r>
+      <w:proofErr w:type="spellStart"/>
+      <w:r>
+        <w:t>LabelEncoder</w:t>
+      </w:r>
+      <w:proofErr w:type="spellEnd"/>
+      <w:r>
+        <w:t>()</w:t>
+      </w:r>
+    </w:p>
+    <w:p>
+      <w:r>
+        <w:t xml:space="preserve">X[:, 0] = </w:t>
+      </w:r>
+      <w:proofErr w:type="spellStart"/>
+      <w:r>
+        <w:t>label.fit_transform</w:t>
+      </w:r>
+      <w:proofErr w:type="spellEnd"/>
+      <w:r>
+        <w:t>(X[:, 0])</w:t>
+      </w:r>
+    </w:p>
+    <w:p/>
+    <w:p>
+      <w:r>
+        <w:t xml:space="preserve"># </w:t>
+      </w:r>
+      <w:proofErr w:type="spellStart"/>
+      <w:r>
+        <w:t>OneHotEncoder</w:t>
+      </w:r>
+      <w:proofErr w:type="spellEnd"/>
+      <w:r>
+        <w:t xml:space="preserve"> sur la colonne 0</w:t>
+      </w:r>
+    </w:p>
+    <w:p>
+      <w:r>
+        <w:t xml:space="preserve">ct = </w:t>
+      </w:r>
+      <w:proofErr w:type="spellStart"/>
+      <w:r>
+        <w:t>ColumnTransformer</w:t>
+      </w:r>
+      <w:proofErr w:type="spellEnd"/>
+      <w:r>
+        <w:t>(</w:t>
+      </w:r>
+      <w:proofErr w:type="spellStart"/>
+      <w:r>
+        <w:t>transformers</w:t>
+      </w:r>
+      <w:proofErr w:type="spellEnd"/>
+      <w:r>
+        <w:t xml:space="preserve">=[("encoder", </w:t>
+      </w:r>
+      <w:proofErr w:type="spellStart"/>
+      <w:r>
+        <w:t>OneHotEncoder</w:t>
+      </w:r>
+      <w:proofErr w:type="spellEnd"/>
+      <w:r>
+        <w:t>(), [0])],</w:t>
+      </w:r>
+      <w:proofErr w:type="spellStart"/>
+      <w:r>
+        <w:t>remainder</w:t>
+      </w:r>
+      <w:proofErr w:type="spellEnd"/>
+      <w:r>
+        <w:t>="</w:t>
+      </w:r>
+      <w:proofErr w:type="spellStart"/>
+      <w:r>
+        <w:t>passthrough</w:t>
+      </w:r>
+      <w:proofErr w:type="spellEnd"/>
+      <w:r>
+        <w:t>")</w:t>
+      </w:r>
+    </w:p>
+    <w:p>
+      <w:r>
+        <w:t xml:space="preserve">X = </w:t>
+      </w:r>
+      <w:proofErr w:type="spellStart"/>
+      <w:r>
+        <w:t>ct.fit_transform</w:t>
+      </w:r>
+      <w:proofErr w:type="spellEnd"/>
+      <w:r>
+        <w:t>(X)</w:t>
+      </w:r>
+    </w:p>
+    <w:p/>
+    <w:p>
+      <w:r>
+        <w:t># Diviser en train et test</w:t>
+      </w:r>
+    </w:p>
+    <w:p>
+      <w:pPr>
+        <w:rPr>
+          <w:lang w:val="en-US"/>
+        </w:rPr>
+      </w:pPr>
+      <w:proofErr w:type="spellStart"/>
+      <w:r>
+        <w:rPr>
+          <w:lang w:val="en-US"/>
+        </w:rPr>
+        <w:t>X_train</w:t>
+      </w:r>
+      <w:proofErr w:type="spellEnd"/>
+      <w:r>
+        <w:rPr>
+          <w:lang w:val="en-US"/>
+        </w:rPr>
+        <w:t xml:space="preserve">, </w:t>
+      </w:r>
+      <w:proofErr w:type="spellStart"/>
+      <w:r>
+        <w:rPr>
+          <w:lang w:val="en-US"/>
+        </w:rPr>
+        <w:t>X_test</w:t>
+      </w:r>
+      <w:proofErr w:type="spellEnd"/>
+      <w:r>
+        <w:rPr>
+          <w:lang w:val="en-US"/>
+        </w:rPr>
+        <w:t xml:space="preserve">, </w:t>
+      </w:r>
+      <w:proofErr w:type="spellStart"/>
+      <w:r>
+        <w:rPr>
+          <w:lang w:val="en-US"/>
+        </w:rPr>
+        <w:t>y_train</w:t>
+      </w:r>
+      <w:proofErr w:type="spellEnd"/>
+      <w:r>
+        <w:rPr>
+          <w:lang w:val="en-US"/>
+        </w:rPr>
+        <w:t xml:space="preserve">, </w:t>
+      </w:r>
+      <w:proofErr w:type="spellStart"/>
+      <w:r>
+        <w:rPr>
+          <w:lang w:val="en-US"/>
+        </w:rPr>
+        <w:t>y_test</w:t>
+      </w:r>
+      <w:proofErr w:type="spellEnd"/>
+      <w:r>
+        <w:rPr>
+          <w:lang w:val="en-US"/>
+        </w:rPr>
+        <w:t xml:space="preserve"> = </w:t>
+      </w:r>
+      <w:proofErr w:type="spellStart"/>
+      <w:r>
+        <w:rPr>
+          <w:lang w:val="en-US"/>
+        </w:rPr>
+        <w:t>train_test_split</w:t>
+      </w:r>
+      <w:proofErr w:type="spellEnd"/>
+      <w:r>
+        <w:rPr>
+          <w:lang w:val="en-US"/>
+        </w:rPr>
+        <w:t xml:space="preserve">(X, y, </w:t>
+      </w:r>
+      <w:proofErr w:type="spellStart"/>
+      <w:r>
+        <w:rPr>
+          <w:lang w:val="en-US"/>
+        </w:rPr>
+        <w:t>test_size</w:t>
+      </w:r>
+      <w:proofErr w:type="spellEnd"/>
+      <w:r>
+        <w:rPr>
+          <w:lang w:val="en-US"/>
+        </w:rPr>
+        <w:t xml:space="preserve">=0.2, </w:t>
+      </w:r>
+      <w:proofErr w:type="spellStart"/>
+      <w:r>
+        <w:rPr>
+          <w:lang w:val="en-US"/>
+        </w:rPr>
+        <w:t>random_state</w:t>
+      </w:r>
+      <w:proofErr w:type="spellEnd"/>
+      <w:r>
+        <w:rPr>
+          <w:lang w:val="en-US"/>
+        </w:rPr>
+        <w:t>=0)</w:t>
+      </w:r>
+    </w:p>
+    <w:p>
+      <w:pPr>
+        <w:rPr>
+          <w:lang w:val="en-US"/>
+        </w:rPr>
+      </w:pPr>
     </w:p>
     <w:sectPr>
       <w:pgSz w:w="11906" w:h="16838"/>

</xml_diff>